<commit_message>
Implemented Round end and score logic. Haven't tested yet! \n Need to implement computer play logic
</commit_message>
<xml_diff>
--- a/Log.docx
+++ b/Log.docx
@@ -115,7 +115,7 @@
         <w:pStyle w:val="ListParagraph"/>
         <w:numPr>
           <w:ilvl w:val="0"/>
-          <w:numId w:val="4"/>
+          <w:numId w:val="5"/>
         </w:numPr>
       </w:pPr>
       <w:r>
@@ -123,6 +123,35 @@
       </w:r>
       <w:r>
         <w:t>engine logic added</w:t>
+      </w:r>
+    </w:p>
+    <w:p>
+      <w:r>
+        <w:t>09/16/17</w:t>
+      </w:r>
+    </w:p>
+    <w:p>
+      <w:pPr>
+        <w:pStyle w:val="ListParagraph"/>
+        <w:numPr>
+          <w:ilvl w:val="0"/>
+          <w:numId w:val="5"/>
+        </w:numPr>
+      </w:pPr>
+      <w:r>
+        <w:t>Placement of the tile logic and validation added for Human</w:t>
+      </w:r>
+    </w:p>
+    <w:p>
+      <w:pPr>
+        <w:pStyle w:val="ListParagraph"/>
+        <w:numPr>
+          <w:ilvl w:val="0"/>
+          <w:numId w:val="5"/>
+        </w:numPr>
+      </w:pPr>
+      <w:r>
+        <w:t>UI strategy added for Human</w:t>
       </w:r>
       <w:bookmarkStart w:id="0" w:name="_GoBack"/>
       <w:bookmarkEnd w:id="0"/>
@@ -479,6 +508,119 @@
     </w:lvl>
   </w:abstractNum>
   <w:abstractNum w:abstractNumId="3">
+    <w:nsid w:val="461C69AA"/>
+    <w:multiLevelType w:val="hybridMultilevel"/>
+    <w:tmpl w:val="A0C89712"/>
+    <w:lvl w:ilvl="0" w:tplc="04090001">
+      <w:start w:val="1"/>
+      <w:numFmt w:val="bullet"/>
+      <w:lvlText w:val=""/>
+      <w:lvlJc w:val="left"/>
+      <w:pPr>
+        <w:ind w:left="720" w:hanging="360"/>
+      </w:pPr>
+      <w:rPr>
+        <w:rFonts w:ascii="Symbol" w:hAnsi="Symbol" w:hint="default"/>
+      </w:rPr>
+    </w:lvl>
+    <w:lvl w:ilvl="1" w:tplc="04090003" w:tentative="1">
+      <w:start w:val="1"/>
+      <w:numFmt w:val="bullet"/>
+      <w:lvlText w:val="o"/>
+      <w:lvlJc w:val="left"/>
+      <w:pPr>
+        <w:ind w:left="1440" w:hanging="360"/>
+      </w:pPr>
+      <w:rPr>
+        <w:rFonts w:ascii="Courier New" w:hAnsi="Courier New" w:cs="Courier New" w:hint="default"/>
+      </w:rPr>
+    </w:lvl>
+    <w:lvl w:ilvl="2" w:tplc="04090005" w:tentative="1">
+      <w:start w:val="1"/>
+      <w:numFmt w:val="bullet"/>
+      <w:lvlText w:val=""/>
+      <w:lvlJc w:val="left"/>
+      <w:pPr>
+        <w:ind w:left="2160" w:hanging="360"/>
+      </w:pPr>
+      <w:rPr>
+        <w:rFonts w:ascii="Wingdings" w:hAnsi="Wingdings" w:hint="default"/>
+      </w:rPr>
+    </w:lvl>
+    <w:lvl w:ilvl="3" w:tplc="04090001" w:tentative="1">
+      <w:start w:val="1"/>
+      <w:numFmt w:val="bullet"/>
+      <w:lvlText w:val=""/>
+      <w:lvlJc w:val="left"/>
+      <w:pPr>
+        <w:ind w:left="2880" w:hanging="360"/>
+      </w:pPr>
+      <w:rPr>
+        <w:rFonts w:ascii="Symbol" w:hAnsi="Symbol" w:hint="default"/>
+      </w:rPr>
+    </w:lvl>
+    <w:lvl w:ilvl="4" w:tplc="04090003" w:tentative="1">
+      <w:start w:val="1"/>
+      <w:numFmt w:val="bullet"/>
+      <w:lvlText w:val="o"/>
+      <w:lvlJc w:val="left"/>
+      <w:pPr>
+        <w:ind w:left="3600" w:hanging="360"/>
+      </w:pPr>
+      <w:rPr>
+        <w:rFonts w:ascii="Courier New" w:hAnsi="Courier New" w:cs="Courier New" w:hint="default"/>
+      </w:rPr>
+    </w:lvl>
+    <w:lvl w:ilvl="5" w:tplc="04090005" w:tentative="1">
+      <w:start w:val="1"/>
+      <w:numFmt w:val="bullet"/>
+      <w:lvlText w:val=""/>
+      <w:lvlJc w:val="left"/>
+      <w:pPr>
+        <w:ind w:left="4320" w:hanging="360"/>
+      </w:pPr>
+      <w:rPr>
+        <w:rFonts w:ascii="Wingdings" w:hAnsi="Wingdings" w:hint="default"/>
+      </w:rPr>
+    </w:lvl>
+    <w:lvl w:ilvl="6" w:tplc="04090001" w:tentative="1">
+      <w:start w:val="1"/>
+      <w:numFmt w:val="bullet"/>
+      <w:lvlText w:val=""/>
+      <w:lvlJc w:val="left"/>
+      <w:pPr>
+        <w:ind w:left="5040" w:hanging="360"/>
+      </w:pPr>
+      <w:rPr>
+        <w:rFonts w:ascii="Symbol" w:hAnsi="Symbol" w:hint="default"/>
+      </w:rPr>
+    </w:lvl>
+    <w:lvl w:ilvl="7" w:tplc="04090003" w:tentative="1">
+      <w:start w:val="1"/>
+      <w:numFmt w:val="bullet"/>
+      <w:lvlText w:val="o"/>
+      <w:lvlJc w:val="left"/>
+      <w:pPr>
+        <w:ind w:left="5760" w:hanging="360"/>
+      </w:pPr>
+      <w:rPr>
+        <w:rFonts w:ascii="Courier New" w:hAnsi="Courier New" w:cs="Courier New" w:hint="default"/>
+      </w:rPr>
+    </w:lvl>
+    <w:lvl w:ilvl="8" w:tplc="04090005" w:tentative="1">
+      <w:start w:val="1"/>
+      <w:numFmt w:val="bullet"/>
+      <w:lvlText w:val=""/>
+      <w:lvlJc w:val="left"/>
+      <w:pPr>
+        <w:ind w:left="6480" w:hanging="360"/>
+      </w:pPr>
+      <w:rPr>
+        <w:rFonts w:ascii="Wingdings" w:hAnsi="Wingdings" w:hint="default"/>
+      </w:rPr>
+    </w:lvl>
+  </w:abstractNum>
+  <w:abstractNum w:abstractNumId="4">
     <w:nsid w:val="73D218F4"/>
     <w:multiLevelType w:val="hybridMultilevel"/>
     <w:tmpl w:val="EFD66594"/>
@@ -595,13 +737,16 @@
     <w:abstractNumId w:val="2"/>
   </w:num>
   <w:num w:numId="2">
-    <w:abstractNumId w:val="3"/>
+    <w:abstractNumId w:val="4"/>
   </w:num>
   <w:num w:numId="3">
     <w:abstractNumId w:val="1"/>
   </w:num>
   <w:num w:numId="4">
     <w:abstractNumId w:val="0"/>
+  </w:num>
+  <w:num w:numId="5">
+    <w:abstractNumId w:val="3"/>
   </w:num>
 </w:numbering>
 </file>

</xml_diff>

<commit_message>
Minor logic changes with pass and draw a tile
</commit_message>
<xml_diff>
--- a/Log.docx
+++ b/Log.docx
@@ -152,6 +152,54 @@
       </w:pPr>
       <w:r>
         <w:t>UI strategy added for Human</w:t>
+      </w:r>
+    </w:p>
+    <w:p>
+      <w:pPr>
+        <w:pStyle w:val="ListParagraph"/>
+        <w:numPr>
+          <w:ilvl w:val="0"/>
+          <w:numId w:val="5"/>
+        </w:numPr>
+      </w:pPr>
+      <w:r>
+        <w:t>Implemented round end logic</w:t>
+      </w:r>
+    </w:p>
+    <w:p>
+      <w:pPr>
+        <w:pStyle w:val="ListParagraph"/>
+        <w:numPr>
+          <w:ilvl w:val="0"/>
+          <w:numId w:val="5"/>
+        </w:numPr>
+      </w:pPr>
+      <w:r>
+        <w:t>Implemented score logic</w:t>
+      </w:r>
+    </w:p>
+    <w:p>
+      <w:pPr>
+        <w:pStyle w:val="ListParagraph"/>
+        <w:numPr>
+          <w:ilvl w:val="0"/>
+          <w:numId w:val="5"/>
+        </w:numPr>
+      </w:pPr>
+      <w:r>
+        <w:t>Haven’t tested the last two yet</w:t>
+      </w:r>
+    </w:p>
+    <w:p>
+      <w:pPr>
+        <w:pStyle w:val="ListParagraph"/>
+        <w:numPr>
+          <w:ilvl w:val="0"/>
+          <w:numId w:val="5"/>
+        </w:numPr>
+      </w:pPr>
+      <w:r>
+        <w:t>Need to implement checkingFor moves and computer play logic</w:t>
       </w:r>
       <w:bookmarkStart w:id="0" w:name="_GoBack"/>
       <w:bookmarkEnd w:id="0"/>

</xml_diff>

<commit_message>
Implemented computer.play() using hint logic. \n Started loading the game. Found out a way to implement the doubles play logic
</commit_message>
<xml_diff>
--- a/Log.docx
+++ b/Log.docx
@@ -28,7 +28,15 @@
         </w:numPr>
       </w:pPr>
       <w:r>
-        <w:t>Still don’t know what the layout and layoutView classes are for</w:t>
+        <w:t xml:space="preserve">Still don’t know what the layout and </w:t>
+      </w:r>
+      <w:proofErr w:type="spellStart"/>
+      <w:r>
+        <w:t>layoutView</w:t>
+      </w:r>
+      <w:proofErr w:type="spellEnd"/>
+      <w:r>
+        <w:t xml:space="preserve"> classes are for</w:t>
       </w:r>
     </w:p>
     <w:p>
@@ -63,6 +71,17 @@
     </w:p>
     <w:p>
       <w:r>
+        <w:t xml:space="preserve">4 </w:t>
+      </w:r>
+      <w:proofErr w:type="spellStart"/>
+      <w:r>
+        <w:t>hrs</w:t>
+      </w:r>
+      <w:proofErr w:type="spellEnd"/>
+    </w:p>
+    <w:p/>
+    <w:p>
+      <w:r>
         <w:t>09</w:t>
       </w:r>
       <w:r>
@@ -107,6 +126,17 @@
     </w:p>
     <w:p>
       <w:r>
+        <w:t xml:space="preserve">3 </w:t>
+      </w:r>
+      <w:proofErr w:type="spellStart"/>
+      <w:r>
+        <w:t>hrs</w:t>
+      </w:r>
+      <w:proofErr w:type="spellEnd"/>
+    </w:p>
+    <w:p/>
+    <w:p>
+      <w:r>
         <w:t>09/15/17</w:t>
       </w:r>
     </w:p>
@@ -127,6 +157,17 @@
     </w:p>
     <w:p>
       <w:r>
+        <w:t xml:space="preserve">2 </w:t>
+      </w:r>
+      <w:proofErr w:type="spellStart"/>
+      <w:r>
+        <w:t>hrs</w:t>
+      </w:r>
+      <w:proofErr w:type="spellEnd"/>
+    </w:p>
+    <w:p/>
+    <w:p>
+      <w:r>
         <w:t>09/16/17</w:t>
       </w:r>
     </w:p>
@@ -163,9 +204,28 @@
         </w:numPr>
       </w:pPr>
       <w:r>
-        <w:t>Implemented round end logic</w:t>
-      </w:r>
-    </w:p>
+        <w:t xml:space="preserve">Implemented </w:t>
+      </w:r>
+      <w:proofErr w:type="gramStart"/>
+      <w:r>
+        <w:t>round</w:t>
+      </w:r>
+      <w:proofErr w:type="gramEnd"/>
+      <w:r>
+        <w:t xml:space="preserve"> end logic</w:t>
+      </w:r>
+    </w:p>
+    <w:p>
+      <w:r>
+        <w:t xml:space="preserve">3 </w:t>
+      </w:r>
+      <w:proofErr w:type="spellStart"/>
+      <w:r>
+        <w:t>hrs</w:t>
+      </w:r>
+      <w:proofErr w:type="spellEnd"/>
+    </w:p>
+    <w:p/>
     <w:p>
       <w:pPr>
         <w:pStyle w:val="ListParagraph"/>
@@ -199,9 +259,29 @@
         </w:numPr>
       </w:pPr>
       <w:r>
-        <w:t>Need to implement checkingFor moves and computer play logic</w:t>
-      </w:r>
-    </w:p>
+        <w:t xml:space="preserve">Need to implement </w:t>
+      </w:r>
+      <w:proofErr w:type="spellStart"/>
+      <w:r>
+        <w:t>checkingFor</w:t>
+      </w:r>
+      <w:proofErr w:type="spellEnd"/>
+      <w:r>
+        <w:t xml:space="preserve"> moves and computer play logic</w:t>
+      </w:r>
+    </w:p>
+    <w:p>
+      <w:r>
+        <w:t xml:space="preserve">3 </w:t>
+      </w:r>
+      <w:proofErr w:type="spellStart"/>
+      <w:r>
+        <w:t>hrs</w:t>
+      </w:r>
+      <w:proofErr w:type="spellEnd"/>
+    </w:p>
+    <w:p/>
+    <w:p/>
     <w:p>
       <w:r>
         <w:t>09/18/17</w:t>
@@ -216,9 +296,33 @@
         </w:numPr>
       </w:pPr>
       <w:r>
-        <w:t>Added hasMoreMoves() logic on the Player class. This is to check if the player has any move he/she can make before letting user draw from the stock or pass</w:t>
-      </w:r>
-    </w:p>
+        <w:t xml:space="preserve">Added </w:t>
+      </w:r>
+      <w:proofErr w:type="spellStart"/>
+      <w:proofErr w:type="gramStart"/>
+      <w:r>
+        <w:t>hasMoreMoves</w:t>
+      </w:r>
+      <w:proofErr w:type="spellEnd"/>
+      <w:r>
+        <w:t>(</w:t>
+      </w:r>
+      <w:proofErr w:type="gramEnd"/>
+      <w:r>
+        <w:t>) logic on the Player class. This is to check if the player has any move he/she can make before letting user draw from the stock or pass</w:t>
+      </w:r>
+    </w:p>
+    <w:p>
+      <w:r>
+        <w:t xml:space="preserve">2 </w:t>
+      </w:r>
+      <w:proofErr w:type="spellStart"/>
+      <w:r>
+        <w:t>hrs</w:t>
+      </w:r>
+      <w:proofErr w:type="spellEnd"/>
+    </w:p>
+    <w:p/>
     <w:p>
       <w:r>
         <w:t>09/19/17</w:t>
@@ -269,7 +373,15 @@
         </w:numPr>
       </w:pPr>
       <w:r>
-        <w:t>Then sort them in an descending order on the sum of tiles</w:t>
+        <w:t xml:space="preserve">Then sort them in </w:t>
+      </w:r>
+      <w:proofErr w:type="gramStart"/>
+      <w:r>
+        <w:t>an</w:t>
+      </w:r>
+      <w:proofErr w:type="gramEnd"/>
+      <w:r>
+        <w:t xml:space="preserve"> descending order on the sum of tiles</w:t>
       </w:r>
     </w:p>
     <w:p>
@@ -295,8 +407,77 @@
       <w:r>
         <w:t>Else serve the first double</w:t>
       </w:r>
+    </w:p>
+    <w:p>
+      <w:r>
+        <w:t>2</w:t>
+      </w:r>
+      <w:r>
+        <w:t xml:space="preserve"> </w:t>
+      </w:r>
+      <w:proofErr w:type="spellStart"/>
+      <w:r>
+        <w:t>hrs</w:t>
+      </w:r>
+      <w:proofErr w:type="spellEnd"/>
+    </w:p>
+    <w:p/>
+    <w:p>
+      <w:r>
+        <w:lastRenderedPageBreak/>
+        <w:t>09/21/17</w:t>
+      </w:r>
+    </w:p>
+    <w:p>
+      <w:pPr>
+        <w:pStyle w:val="ListParagraph"/>
+        <w:numPr>
+          <w:ilvl w:val="0"/>
+          <w:numId w:val="8"/>
+        </w:numPr>
+      </w:pPr>
+      <w:r>
+        <w:t xml:space="preserve">Implemented </w:t>
+      </w:r>
+      <w:proofErr w:type="spellStart"/>
+      <w:proofErr w:type="gramStart"/>
+      <w:r>
+        <w:t>computer.play</w:t>
+      </w:r>
+      <w:proofErr w:type="spellEnd"/>
+      <w:proofErr w:type="gramEnd"/>
+      <w:r>
+        <w:t>() using the hint logic.</w:t>
+      </w:r>
+    </w:p>
+    <w:p>
+      <w:pPr>
+        <w:pStyle w:val="ListParagraph"/>
+        <w:numPr>
+          <w:ilvl w:val="0"/>
+          <w:numId w:val="8"/>
+        </w:numPr>
+      </w:pPr>
+      <w:r>
+        <w:t>Need a strategy to place doubles</w:t>
+      </w:r>
+    </w:p>
+    <w:p>
+      <w:pPr>
+        <w:pStyle w:val="ListParagraph"/>
+      </w:pPr>
       <w:bookmarkStart w:id="0" w:name="_GoBack"/>
       <w:bookmarkEnd w:id="0"/>
+    </w:p>
+    <w:p>
+      <w:r>
+        <w:t xml:space="preserve">2 </w:t>
+      </w:r>
+      <w:proofErr w:type="spellStart"/>
+      <w:r>
+        <w:t>hrs</w:t>
+      </w:r>
+      <w:proofErr w:type="spellEnd"/>
     </w:p>
     <w:sectPr>
       <w:pgSz w:w="12240" w:h="15840"/>
@@ -650,6 +831,119 @@
     </w:lvl>
   </w:abstractNum>
   <w:abstractNum w:abstractNumId="3">
+    <w:nsid w:val="2C3F2FFD"/>
+    <w:multiLevelType w:val="hybridMultilevel"/>
+    <w:tmpl w:val="95624606"/>
+    <w:lvl w:ilvl="0" w:tplc="04090001">
+      <w:start w:val="1"/>
+      <w:numFmt w:val="bullet"/>
+      <w:lvlText w:val=""/>
+      <w:lvlJc w:val="left"/>
+      <w:pPr>
+        <w:ind w:left="720" w:hanging="360"/>
+      </w:pPr>
+      <w:rPr>
+        <w:rFonts w:ascii="Symbol" w:hAnsi="Symbol" w:hint="default"/>
+      </w:rPr>
+    </w:lvl>
+    <w:lvl w:ilvl="1" w:tplc="04090003" w:tentative="1">
+      <w:start w:val="1"/>
+      <w:numFmt w:val="bullet"/>
+      <w:lvlText w:val="o"/>
+      <w:lvlJc w:val="left"/>
+      <w:pPr>
+        <w:ind w:left="1440" w:hanging="360"/>
+      </w:pPr>
+      <w:rPr>
+        <w:rFonts w:ascii="Courier New" w:hAnsi="Courier New" w:cs="Courier New" w:hint="default"/>
+      </w:rPr>
+    </w:lvl>
+    <w:lvl w:ilvl="2" w:tplc="04090005" w:tentative="1">
+      <w:start w:val="1"/>
+      <w:numFmt w:val="bullet"/>
+      <w:lvlText w:val=""/>
+      <w:lvlJc w:val="left"/>
+      <w:pPr>
+        <w:ind w:left="2160" w:hanging="360"/>
+      </w:pPr>
+      <w:rPr>
+        <w:rFonts w:ascii="Wingdings" w:hAnsi="Wingdings" w:hint="default"/>
+      </w:rPr>
+    </w:lvl>
+    <w:lvl w:ilvl="3" w:tplc="04090001" w:tentative="1">
+      <w:start w:val="1"/>
+      <w:numFmt w:val="bullet"/>
+      <w:lvlText w:val=""/>
+      <w:lvlJc w:val="left"/>
+      <w:pPr>
+        <w:ind w:left="2880" w:hanging="360"/>
+      </w:pPr>
+      <w:rPr>
+        <w:rFonts w:ascii="Symbol" w:hAnsi="Symbol" w:hint="default"/>
+      </w:rPr>
+    </w:lvl>
+    <w:lvl w:ilvl="4" w:tplc="04090003" w:tentative="1">
+      <w:start w:val="1"/>
+      <w:numFmt w:val="bullet"/>
+      <w:lvlText w:val="o"/>
+      <w:lvlJc w:val="left"/>
+      <w:pPr>
+        <w:ind w:left="3600" w:hanging="360"/>
+      </w:pPr>
+      <w:rPr>
+        <w:rFonts w:ascii="Courier New" w:hAnsi="Courier New" w:cs="Courier New" w:hint="default"/>
+      </w:rPr>
+    </w:lvl>
+    <w:lvl w:ilvl="5" w:tplc="04090005" w:tentative="1">
+      <w:start w:val="1"/>
+      <w:numFmt w:val="bullet"/>
+      <w:lvlText w:val=""/>
+      <w:lvlJc w:val="left"/>
+      <w:pPr>
+        <w:ind w:left="4320" w:hanging="360"/>
+      </w:pPr>
+      <w:rPr>
+        <w:rFonts w:ascii="Wingdings" w:hAnsi="Wingdings" w:hint="default"/>
+      </w:rPr>
+    </w:lvl>
+    <w:lvl w:ilvl="6" w:tplc="04090001" w:tentative="1">
+      <w:start w:val="1"/>
+      <w:numFmt w:val="bullet"/>
+      <w:lvlText w:val=""/>
+      <w:lvlJc w:val="left"/>
+      <w:pPr>
+        <w:ind w:left="5040" w:hanging="360"/>
+      </w:pPr>
+      <w:rPr>
+        <w:rFonts w:ascii="Symbol" w:hAnsi="Symbol" w:hint="default"/>
+      </w:rPr>
+    </w:lvl>
+    <w:lvl w:ilvl="7" w:tplc="04090003" w:tentative="1">
+      <w:start w:val="1"/>
+      <w:numFmt w:val="bullet"/>
+      <w:lvlText w:val="o"/>
+      <w:lvlJc w:val="left"/>
+      <w:pPr>
+        <w:ind w:left="5760" w:hanging="360"/>
+      </w:pPr>
+      <w:rPr>
+        <w:rFonts w:ascii="Courier New" w:hAnsi="Courier New" w:cs="Courier New" w:hint="default"/>
+      </w:rPr>
+    </w:lvl>
+    <w:lvl w:ilvl="8" w:tplc="04090005" w:tentative="1">
+      <w:start w:val="1"/>
+      <w:numFmt w:val="bullet"/>
+      <w:lvlText w:val=""/>
+      <w:lvlJc w:val="left"/>
+      <w:pPr>
+        <w:ind w:left="6480" w:hanging="360"/>
+      </w:pPr>
+      <w:rPr>
+        <w:rFonts w:ascii="Wingdings" w:hAnsi="Wingdings" w:hint="default"/>
+      </w:rPr>
+    </w:lvl>
+  </w:abstractNum>
+  <w:abstractNum w:abstractNumId="4">
     <w:nsid w:val="38AA1D31"/>
     <w:multiLevelType w:val="hybridMultilevel"/>
     <w:tmpl w:val="4A8EBB70"/>
@@ -762,7 +1056,7 @@
       </w:rPr>
     </w:lvl>
   </w:abstractNum>
-  <w:abstractNum w:abstractNumId="4">
+  <w:abstractNum w:abstractNumId="5">
     <w:nsid w:val="440956C6"/>
     <w:multiLevelType w:val="hybridMultilevel"/>
     <w:tmpl w:val="87B82A10"/>
@@ -875,7 +1169,7 @@
       </w:rPr>
     </w:lvl>
   </w:abstractNum>
-  <w:abstractNum w:abstractNumId="5">
+  <w:abstractNum w:abstractNumId="6">
     <w:nsid w:val="461C69AA"/>
     <w:multiLevelType w:val="hybridMultilevel"/>
     <w:tmpl w:val="A0C89712"/>
@@ -988,7 +1282,7 @@
       </w:rPr>
     </w:lvl>
   </w:abstractNum>
-  <w:abstractNum w:abstractNumId="6">
+  <w:abstractNum w:abstractNumId="7">
     <w:nsid w:val="73D218F4"/>
     <w:multiLevelType w:val="hybridMultilevel"/>
     <w:tmpl w:val="EFD66594"/>
@@ -1102,10 +1396,10 @@
     </w:lvl>
   </w:abstractNum>
   <w:num w:numId="1">
-    <w:abstractNumId w:val="4"/>
+    <w:abstractNumId w:val="5"/>
   </w:num>
   <w:num w:numId="2">
-    <w:abstractNumId w:val="6"/>
+    <w:abstractNumId w:val="7"/>
   </w:num>
   <w:num w:numId="3">
     <w:abstractNumId w:val="2"/>
@@ -1114,13 +1408,16 @@
     <w:abstractNumId w:val="1"/>
   </w:num>
   <w:num w:numId="5">
-    <w:abstractNumId w:val="5"/>
+    <w:abstractNumId w:val="6"/>
   </w:num>
   <w:num w:numId="6">
-    <w:abstractNumId w:val="3"/>
+    <w:abstractNumId w:val="4"/>
   </w:num>
   <w:num w:numId="7">
     <w:abstractNumId w:val="0"/>
+  </w:num>
+  <w:num w:numId="8">
+    <w:abstractNumId w:val="3"/>
   </w:num>
 </w:numbering>
 </file>

</xml_diff>

<commit_message>
Minor changes to comply with the rubric
</commit_message>
<xml_diff>
--- a/Log.docx
+++ b/Log.docx
@@ -28,15 +28,7 @@
         </w:numPr>
       </w:pPr>
       <w:r>
-        <w:t xml:space="preserve">Still don’t know what the layout and </w:t>
-      </w:r>
-      <w:proofErr w:type="spellStart"/>
-      <w:r>
-        <w:t>layoutView</w:t>
-      </w:r>
-      <w:proofErr w:type="spellEnd"/>
-      <w:r>
-        <w:t xml:space="preserve"> classes are for</w:t>
+        <w:t>Still don’t know what the layout and layoutView classes are for</w:t>
       </w:r>
     </w:p>
     <w:p>
@@ -71,13 +63,8 @@
     </w:p>
     <w:p>
       <w:r>
-        <w:t xml:space="preserve">4 </w:t>
-      </w:r>
-      <w:proofErr w:type="spellStart"/>
-      <w:r>
-        <w:t>hrs</w:t>
-      </w:r>
-      <w:proofErr w:type="spellEnd"/>
+        <w:t>4 hrs</w:t>
+      </w:r>
     </w:p>
     <w:p/>
     <w:p>
@@ -126,13 +113,8 @@
     </w:p>
     <w:p>
       <w:r>
-        <w:t xml:space="preserve">3 </w:t>
-      </w:r>
-      <w:proofErr w:type="spellStart"/>
-      <w:r>
-        <w:t>hrs</w:t>
-      </w:r>
-      <w:proofErr w:type="spellEnd"/>
+        <w:t>3 hrs</w:t>
+      </w:r>
     </w:p>
     <w:p/>
     <w:p>
@@ -157,13 +139,8 @@
     </w:p>
     <w:p>
       <w:r>
-        <w:t xml:space="preserve">2 </w:t>
-      </w:r>
-      <w:proofErr w:type="spellStart"/>
-      <w:r>
-        <w:t>hrs</w:t>
-      </w:r>
-      <w:proofErr w:type="spellEnd"/>
+        <w:t>2 hrs</w:t>
+      </w:r>
     </w:p>
     <w:p/>
     <w:p>
@@ -204,26 +181,13 @@
         </w:numPr>
       </w:pPr>
       <w:r>
-        <w:t xml:space="preserve">Implemented </w:t>
-      </w:r>
-      <w:proofErr w:type="gramStart"/>
-      <w:r>
-        <w:t>round</w:t>
-      </w:r>
-      <w:proofErr w:type="gramEnd"/>
-      <w:r>
-        <w:t xml:space="preserve"> end logic</w:t>
-      </w:r>
-    </w:p>
-    <w:p>
-      <w:r>
-        <w:t xml:space="preserve">3 </w:t>
-      </w:r>
-      <w:proofErr w:type="spellStart"/>
-      <w:r>
-        <w:t>hrs</w:t>
-      </w:r>
-      <w:proofErr w:type="spellEnd"/>
+        <w:t>Implemented round end logic</w:t>
+      </w:r>
+    </w:p>
+    <w:p>
+      <w:r>
+        <w:t>3 hrs</w:t>
+      </w:r>
     </w:p>
     <w:p/>
     <w:p>
@@ -259,26 +223,13 @@
         </w:numPr>
       </w:pPr>
       <w:r>
-        <w:t xml:space="preserve">Need to implement </w:t>
-      </w:r>
-      <w:proofErr w:type="spellStart"/>
-      <w:r>
-        <w:t>checkingFor</w:t>
-      </w:r>
-      <w:proofErr w:type="spellEnd"/>
-      <w:r>
-        <w:t xml:space="preserve"> moves and computer play logic</w:t>
-      </w:r>
-    </w:p>
-    <w:p>
-      <w:r>
-        <w:t xml:space="preserve">3 </w:t>
-      </w:r>
-      <w:proofErr w:type="spellStart"/>
-      <w:r>
-        <w:t>hrs</w:t>
-      </w:r>
-      <w:proofErr w:type="spellEnd"/>
+        <w:t>Need to implement checkingFor moves and computer play logic</w:t>
+      </w:r>
+    </w:p>
+    <w:p>
+      <w:r>
+        <w:t>3 hrs</w:t>
+      </w:r>
     </w:p>
     <w:p/>
     <w:p/>
@@ -296,31 +247,13 @@
         </w:numPr>
       </w:pPr>
       <w:r>
-        <w:t xml:space="preserve">Added </w:t>
-      </w:r>
-      <w:proofErr w:type="spellStart"/>
-      <w:proofErr w:type="gramStart"/>
-      <w:r>
-        <w:t>hasMoreMoves</w:t>
-      </w:r>
-      <w:proofErr w:type="spellEnd"/>
-      <w:r>
-        <w:t>(</w:t>
-      </w:r>
-      <w:proofErr w:type="gramEnd"/>
-      <w:r>
-        <w:t>) logic on the Player class. This is to check if the player has any move he/she can make before letting user draw from the stock or pass</w:t>
-      </w:r>
-    </w:p>
-    <w:p>
-      <w:r>
-        <w:t xml:space="preserve">2 </w:t>
-      </w:r>
-      <w:proofErr w:type="spellStart"/>
-      <w:r>
-        <w:t>hrs</w:t>
-      </w:r>
-      <w:proofErr w:type="spellEnd"/>
+        <w:t>Added hasMoreMoves() logic on the Player class. This is to check if the player has any move he/she can make before letting user draw from the stock or pass</w:t>
+      </w:r>
+    </w:p>
+    <w:p>
+      <w:r>
+        <w:t>2 hrs</w:t>
+      </w:r>
     </w:p>
     <w:p/>
     <w:p>
@@ -373,15 +306,7 @@
         </w:numPr>
       </w:pPr>
       <w:r>
-        <w:t xml:space="preserve">Then sort them in </w:t>
-      </w:r>
-      <w:proofErr w:type="gramStart"/>
-      <w:r>
-        <w:t>an</w:t>
-      </w:r>
-      <w:proofErr w:type="gramEnd"/>
-      <w:r>
-        <w:t xml:space="preserve"> descending order on the sum of tiles</w:t>
+        <w:t>Then sort them in an descending order on the sum of tiles</w:t>
       </w:r>
     </w:p>
     <w:p>
@@ -413,13 +338,8 @@
         <w:t>2</w:t>
       </w:r>
       <w:r>
-        <w:t xml:space="preserve"> </w:t>
-      </w:r>
-      <w:proofErr w:type="spellStart"/>
-      <w:r>
-        <w:t>hrs</w:t>
-      </w:r>
-      <w:proofErr w:type="spellEnd"/>
+        <w:t xml:space="preserve"> hrs</w:t>
+      </w:r>
     </w:p>
     <w:p/>
     <w:p>
@@ -437,17 +357,7 @@
         </w:numPr>
       </w:pPr>
       <w:r>
-        <w:t xml:space="preserve">Implemented </w:t>
-      </w:r>
-      <w:proofErr w:type="spellStart"/>
-      <w:proofErr w:type="gramStart"/>
-      <w:r>
-        <w:t>computer.play</w:t>
-      </w:r>
-      <w:proofErr w:type="spellEnd"/>
-      <w:proofErr w:type="gramEnd"/>
-      <w:r>
-        <w:t>() using the hint logic.</w:t>
+        <w:t>Implemented computer.play() using the hint logic.</w:t>
       </w:r>
     </w:p>
     <w:p>
@@ -459,26 +369,95 @@
         </w:numPr>
       </w:pPr>
       <w:r>
-        <w:t>Need a strategy to place doubles</w:t>
-      </w:r>
-    </w:p>
-    <w:p>
-      <w:pPr>
-        <w:pStyle w:val="ListParagraph"/>
-      </w:pPr>
+        <w:t>Working on loading the new game</w:t>
+      </w:r>
+    </w:p>
+    <w:p>
+      <w:pPr>
+        <w:pStyle w:val="ListParagraph"/>
+        <w:numPr>
+          <w:ilvl w:val="0"/>
+          <w:numId w:val="8"/>
+        </w:numPr>
+      </w:pPr>
+      <w:r>
+        <w:t>How to implement round.load()?</w:t>
+      </w:r>
+    </w:p>
+    <w:p>
+      <w:pPr>
+        <w:pStyle w:val="ListParagraph"/>
+      </w:pPr>
+    </w:p>
+    <w:p>
+      <w:r>
+        <w:t>3</w:t>
+      </w:r>
+      <w:r>
+        <w:t xml:space="preserve"> hrs</w:t>
+      </w:r>
+    </w:p>
+    <w:p/>
+    <w:p>
+      <w:r>
+        <w:t>09/22/17</w:t>
+      </w:r>
+    </w:p>
+    <w:p>
+      <w:pPr>
+        <w:pStyle w:val="ListParagraph"/>
+        <w:numPr>
+          <w:ilvl w:val="0"/>
+          <w:numId w:val="9"/>
+        </w:numPr>
+      </w:pPr>
+      <w:r>
+        <w:t>Computer AI/ Human hint logic works properly. When playing double the AI will suggest to play on your side only when you have matching move on your hand for later.</w:t>
+      </w:r>
+    </w:p>
+    <w:p>
+      <w:pPr>
+        <w:ind w:left="360"/>
+      </w:pPr>
+      <w:r>
+        <w:t>- 30 mins</w:t>
+      </w:r>
+    </w:p>
+    <w:p>
+      <w:r>
+        <w:t>09/23/17</w:t>
+      </w:r>
+    </w:p>
+    <w:p>
+      <w:pPr>
+        <w:pStyle w:val="ListParagraph"/>
+        <w:numPr>
+          <w:ilvl w:val="0"/>
+          <w:numId w:val="9"/>
+        </w:numPr>
+      </w:pPr>
+      <w:r>
+        <w:t xml:space="preserve">Forgot to save individual score. </w:t>
+      </w:r>
+      <w:r>
+        <w:t>Forgot the part about the draw. Misunderstood the part about the tournament end. Fixed all of this</w:t>
+      </w:r>
+    </w:p>
+    <w:p>
+      <w:pPr>
+        <w:pStyle w:val="ListParagraph"/>
+        <w:numPr>
+          <w:ilvl w:val="0"/>
+          <w:numId w:val="9"/>
+        </w:numPr>
+      </w:pPr>
+      <w:r>
+        <w:t>Tournament scores printed properly</w:t>
+      </w:r>
       <w:bookmarkStart w:id="0" w:name="_GoBack"/>
       <w:bookmarkEnd w:id="0"/>
     </w:p>
-    <w:p>
-      <w:r>
-        <w:t xml:space="preserve">2 </w:t>
-      </w:r>
-      <w:proofErr w:type="spellStart"/>
-      <w:r>
-        <w:t>hrs</w:t>
-      </w:r>
-      <w:proofErr w:type="spellEnd"/>
-    </w:p>
+    <w:p/>
     <w:sectPr>
       <w:pgSz w:w="12240" w:h="15840"/>
       <w:pgMar w:top="1440" w:right="1440" w:bottom="1440" w:left="1440" w:header="720" w:footer="720" w:gutter="0"/>
@@ -1057,6 +1036,119 @@
     </w:lvl>
   </w:abstractNum>
   <w:abstractNum w:abstractNumId="5">
+    <w:nsid w:val="3BB56038"/>
+    <w:multiLevelType w:val="hybridMultilevel"/>
+    <w:tmpl w:val="EFBE0922"/>
+    <w:lvl w:ilvl="0" w:tplc="04090001">
+      <w:start w:val="1"/>
+      <w:numFmt w:val="bullet"/>
+      <w:lvlText w:val=""/>
+      <w:lvlJc w:val="left"/>
+      <w:pPr>
+        <w:ind w:left="720" w:hanging="360"/>
+      </w:pPr>
+      <w:rPr>
+        <w:rFonts w:ascii="Symbol" w:hAnsi="Symbol" w:hint="default"/>
+      </w:rPr>
+    </w:lvl>
+    <w:lvl w:ilvl="1" w:tplc="04090003" w:tentative="1">
+      <w:start w:val="1"/>
+      <w:numFmt w:val="bullet"/>
+      <w:lvlText w:val="o"/>
+      <w:lvlJc w:val="left"/>
+      <w:pPr>
+        <w:ind w:left="1440" w:hanging="360"/>
+      </w:pPr>
+      <w:rPr>
+        <w:rFonts w:ascii="Courier New" w:hAnsi="Courier New" w:cs="Courier New" w:hint="default"/>
+      </w:rPr>
+    </w:lvl>
+    <w:lvl w:ilvl="2" w:tplc="04090005" w:tentative="1">
+      <w:start w:val="1"/>
+      <w:numFmt w:val="bullet"/>
+      <w:lvlText w:val=""/>
+      <w:lvlJc w:val="left"/>
+      <w:pPr>
+        <w:ind w:left="2160" w:hanging="360"/>
+      </w:pPr>
+      <w:rPr>
+        <w:rFonts w:ascii="Wingdings" w:hAnsi="Wingdings" w:hint="default"/>
+      </w:rPr>
+    </w:lvl>
+    <w:lvl w:ilvl="3" w:tplc="04090001" w:tentative="1">
+      <w:start w:val="1"/>
+      <w:numFmt w:val="bullet"/>
+      <w:lvlText w:val=""/>
+      <w:lvlJc w:val="left"/>
+      <w:pPr>
+        <w:ind w:left="2880" w:hanging="360"/>
+      </w:pPr>
+      <w:rPr>
+        <w:rFonts w:ascii="Symbol" w:hAnsi="Symbol" w:hint="default"/>
+      </w:rPr>
+    </w:lvl>
+    <w:lvl w:ilvl="4" w:tplc="04090003" w:tentative="1">
+      <w:start w:val="1"/>
+      <w:numFmt w:val="bullet"/>
+      <w:lvlText w:val="o"/>
+      <w:lvlJc w:val="left"/>
+      <w:pPr>
+        <w:ind w:left="3600" w:hanging="360"/>
+      </w:pPr>
+      <w:rPr>
+        <w:rFonts w:ascii="Courier New" w:hAnsi="Courier New" w:cs="Courier New" w:hint="default"/>
+      </w:rPr>
+    </w:lvl>
+    <w:lvl w:ilvl="5" w:tplc="04090005" w:tentative="1">
+      <w:start w:val="1"/>
+      <w:numFmt w:val="bullet"/>
+      <w:lvlText w:val=""/>
+      <w:lvlJc w:val="left"/>
+      <w:pPr>
+        <w:ind w:left="4320" w:hanging="360"/>
+      </w:pPr>
+      <w:rPr>
+        <w:rFonts w:ascii="Wingdings" w:hAnsi="Wingdings" w:hint="default"/>
+      </w:rPr>
+    </w:lvl>
+    <w:lvl w:ilvl="6" w:tplc="04090001" w:tentative="1">
+      <w:start w:val="1"/>
+      <w:numFmt w:val="bullet"/>
+      <w:lvlText w:val=""/>
+      <w:lvlJc w:val="left"/>
+      <w:pPr>
+        <w:ind w:left="5040" w:hanging="360"/>
+      </w:pPr>
+      <w:rPr>
+        <w:rFonts w:ascii="Symbol" w:hAnsi="Symbol" w:hint="default"/>
+      </w:rPr>
+    </w:lvl>
+    <w:lvl w:ilvl="7" w:tplc="04090003" w:tentative="1">
+      <w:start w:val="1"/>
+      <w:numFmt w:val="bullet"/>
+      <w:lvlText w:val="o"/>
+      <w:lvlJc w:val="left"/>
+      <w:pPr>
+        <w:ind w:left="5760" w:hanging="360"/>
+      </w:pPr>
+      <w:rPr>
+        <w:rFonts w:ascii="Courier New" w:hAnsi="Courier New" w:cs="Courier New" w:hint="default"/>
+      </w:rPr>
+    </w:lvl>
+    <w:lvl w:ilvl="8" w:tplc="04090005" w:tentative="1">
+      <w:start w:val="1"/>
+      <w:numFmt w:val="bullet"/>
+      <w:lvlText w:val=""/>
+      <w:lvlJc w:val="left"/>
+      <w:pPr>
+        <w:ind w:left="6480" w:hanging="360"/>
+      </w:pPr>
+      <w:rPr>
+        <w:rFonts w:ascii="Wingdings" w:hAnsi="Wingdings" w:hint="default"/>
+      </w:rPr>
+    </w:lvl>
+  </w:abstractNum>
+  <w:abstractNum w:abstractNumId="6">
     <w:nsid w:val="440956C6"/>
     <w:multiLevelType w:val="hybridMultilevel"/>
     <w:tmpl w:val="87B82A10"/>
@@ -1169,7 +1261,7 @@
       </w:rPr>
     </w:lvl>
   </w:abstractNum>
-  <w:abstractNum w:abstractNumId="6">
+  <w:abstractNum w:abstractNumId="7">
     <w:nsid w:val="461C69AA"/>
     <w:multiLevelType w:val="hybridMultilevel"/>
     <w:tmpl w:val="A0C89712"/>
@@ -1282,7 +1374,7 @@
       </w:rPr>
     </w:lvl>
   </w:abstractNum>
-  <w:abstractNum w:abstractNumId="7">
+  <w:abstractNum w:abstractNumId="8">
     <w:nsid w:val="73D218F4"/>
     <w:multiLevelType w:val="hybridMultilevel"/>
     <w:tmpl w:val="EFD66594"/>
@@ -1396,10 +1488,10 @@
     </w:lvl>
   </w:abstractNum>
   <w:num w:numId="1">
-    <w:abstractNumId w:val="5"/>
+    <w:abstractNumId w:val="6"/>
   </w:num>
   <w:num w:numId="2">
-    <w:abstractNumId w:val="7"/>
+    <w:abstractNumId w:val="8"/>
   </w:num>
   <w:num w:numId="3">
     <w:abstractNumId w:val="2"/>
@@ -1408,7 +1500,7 @@
     <w:abstractNumId w:val="1"/>
   </w:num>
   <w:num w:numId="5">
-    <w:abstractNumId w:val="6"/>
+    <w:abstractNumId w:val="7"/>
   </w:num>
   <w:num w:numId="6">
     <w:abstractNumId w:val="4"/>
@@ -1418,6 +1510,9 @@
   </w:num>
   <w:num w:numId="8">
     <w:abstractNumId w:val="3"/>
+  </w:num>
+  <w:num w:numId="9">
+    <w:abstractNumId w:val="5"/>
   </w:num>
 </w:numbering>
 </file>

</xml_diff>

<commit_message>
Correctly loaded the game from the file
</commit_message>
<xml_diff>
--- a/Log.docx
+++ b/Log.docx
@@ -453,6 +453,21 @@
       </w:pPr>
       <w:r>
         <w:t>Tournament scores printed properly</w:t>
+      </w:r>
+    </w:p>
+    <w:p>
+      <w:pPr>
+        <w:pStyle w:val="ListParagraph"/>
+        <w:numPr>
+          <w:ilvl w:val="0"/>
+          <w:numId w:val="9"/>
+        </w:numPr>
+      </w:pPr>
+      <w:r>
+        <w:t xml:space="preserve">Correctly loaded </w:t>
+      </w:r>
+      <w:r>
+        <w:t>the game from the file</w:t>
       </w:r>
       <w:bookmarkStart w:id="0" w:name="_GoBack"/>
       <w:bookmarkEnd w:id="0"/>

</xml_diff>

<commit_message>
parse issues because of wrong string compare syntax fixed
</commit_message>
<xml_diff>
--- a/Log.docx
+++ b/Log.docx
@@ -28,7 +28,15 @@
         </w:numPr>
       </w:pPr>
       <w:r>
-        <w:t>Still don’t know what the layout and layoutView classes are for</w:t>
+        <w:t xml:space="preserve">Still don’t know what the layout and </w:t>
+      </w:r>
+      <w:proofErr w:type="spellStart"/>
+      <w:r>
+        <w:t>layoutView</w:t>
+      </w:r>
+      <w:proofErr w:type="spellEnd"/>
+      <w:r>
+        <w:t xml:space="preserve"> classes are for</w:t>
       </w:r>
     </w:p>
     <w:p>
@@ -63,8 +71,13 @@
     </w:p>
     <w:p>
       <w:r>
-        <w:t>4 hrs</w:t>
-      </w:r>
+        <w:t xml:space="preserve">4 </w:t>
+      </w:r>
+      <w:proofErr w:type="spellStart"/>
+      <w:r>
+        <w:t>hrs</w:t>
+      </w:r>
+      <w:proofErr w:type="spellEnd"/>
     </w:p>
     <w:p/>
     <w:p>
@@ -113,8 +126,13 @@
     </w:p>
     <w:p>
       <w:r>
-        <w:t>3 hrs</w:t>
-      </w:r>
+        <w:t xml:space="preserve">3 </w:t>
+      </w:r>
+      <w:proofErr w:type="spellStart"/>
+      <w:r>
+        <w:t>hrs</w:t>
+      </w:r>
+      <w:proofErr w:type="spellEnd"/>
     </w:p>
     <w:p/>
     <w:p>
@@ -139,8 +157,13 @@
     </w:p>
     <w:p>
       <w:r>
-        <w:t>2 hrs</w:t>
-      </w:r>
+        <w:t xml:space="preserve">2 </w:t>
+      </w:r>
+      <w:proofErr w:type="spellStart"/>
+      <w:r>
+        <w:t>hrs</w:t>
+      </w:r>
+      <w:proofErr w:type="spellEnd"/>
     </w:p>
     <w:p/>
     <w:p>
@@ -181,13 +204,26 @@
         </w:numPr>
       </w:pPr>
       <w:r>
-        <w:t>Implemented round end logic</w:t>
-      </w:r>
-    </w:p>
-    <w:p>
-      <w:r>
-        <w:t>3 hrs</w:t>
-      </w:r>
+        <w:t xml:space="preserve">Implemented </w:t>
+      </w:r>
+      <w:proofErr w:type="gramStart"/>
+      <w:r>
+        <w:t>round</w:t>
+      </w:r>
+      <w:proofErr w:type="gramEnd"/>
+      <w:r>
+        <w:t xml:space="preserve"> end logic</w:t>
+      </w:r>
+    </w:p>
+    <w:p>
+      <w:r>
+        <w:t xml:space="preserve">3 </w:t>
+      </w:r>
+      <w:proofErr w:type="spellStart"/>
+      <w:r>
+        <w:t>hrs</w:t>
+      </w:r>
+      <w:proofErr w:type="spellEnd"/>
     </w:p>
     <w:p/>
     <w:p>
@@ -223,13 +259,26 @@
         </w:numPr>
       </w:pPr>
       <w:r>
-        <w:t>Need to implement checkingFor moves and computer play logic</w:t>
-      </w:r>
-    </w:p>
-    <w:p>
-      <w:r>
-        <w:t>3 hrs</w:t>
-      </w:r>
+        <w:t xml:space="preserve">Need to implement </w:t>
+      </w:r>
+      <w:proofErr w:type="spellStart"/>
+      <w:r>
+        <w:t>checkingFor</w:t>
+      </w:r>
+      <w:proofErr w:type="spellEnd"/>
+      <w:r>
+        <w:t xml:space="preserve"> moves and computer play logic</w:t>
+      </w:r>
+    </w:p>
+    <w:p>
+      <w:r>
+        <w:t xml:space="preserve">3 </w:t>
+      </w:r>
+      <w:proofErr w:type="spellStart"/>
+      <w:r>
+        <w:t>hrs</w:t>
+      </w:r>
+      <w:proofErr w:type="spellEnd"/>
     </w:p>
     <w:p/>
     <w:p/>
@@ -247,13 +296,31 @@
         </w:numPr>
       </w:pPr>
       <w:r>
-        <w:t>Added hasMoreMoves() logic on the Player class. This is to check if the player has any move he/she can make before letting user draw from the stock or pass</w:t>
-      </w:r>
-    </w:p>
-    <w:p>
-      <w:r>
-        <w:t>2 hrs</w:t>
-      </w:r>
+        <w:t xml:space="preserve">Added </w:t>
+      </w:r>
+      <w:proofErr w:type="spellStart"/>
+      <w:proofErr w:type="gramStart"/>
+      <w:r>
+        <w:t>hasMoreMoves</w:t>
+      </w:r>
+      <w:proofErr w:type="spellEnd"/>
+      <w:r>
+        <w:t>(</w:t>
+      </w:r>
+      <w:proofErr w:type="gramEnd"/>
+      <w:r>
+        <w:t>) logic on the Player class. This is to check if the player has any move he/she can make before letting user draw from the stock or pass</w:t>
+      </w:r>
+    </w:p>
+    <w:p>
+      <w:r>
+        <w:t xml:space="preserve">2 </w:t>
+      </w:r>
+      <w:proofErr w:type="spellStart"/>
+      <w:r>
+        <w:t>hrs</w:t>
+      </w:r>
+      <w:proofErr w:type="spellEnd"/>
     </w:p>
     <w:p/>
     <w:p>
@@ -306,7 +373,15 @@
         </w:numPr>
       </w:pPr>
       <w:r>
-        <w:t>Then sort them in an descending order on the sum of tiles</w:t>
+        <w:t xml:space="preserve">Then sort them in </w:t>
+      </w:r>
+      <w:proofErr w:type="gramStart"/>
+      <w:r>
+        <w:t>an</w:t>
+      </w:r>
+      <w:proofErr w:type="gramEnd"/>
+      <w:r>
+        <w:t xml:space="preserve"> descending order on the sum of tiles</w:t>
       </w:r>
     </w:p>
     <w:p>
@@ -338,8 +413,13 @@
         <w:t>2</w:t>
       </w:r>
       <w:r>
-        <w:t xml:space="preserve"> hrs</w:t>
-      </w:r>
+        <w:t xml:space="preserve"> </w:t>
+      </w:r>
+      <w:proofErr w:type="spellStart"/>
+      <w:r>
+        <w:t>hrs</w:t>
+      </w:r>
+      <w:proofErr w:type="spellEnd"/>
     </w:p>
     <w:p/>
     <w:p>
@@ -357,7 +437,17 @@
         </w:numPr>
       </w:pPr>
       <w:r>
-        <w:t>Implemented computer.play() using the hint logic.</w:t>
+        <w:t xml:space="preserve">Implemented </w:t>
+      </w:r>
+      <w:proofErr w:type="spellStart"/>
+      <w:proofErr w:type="gramStart"/>
+      <w:r>
+        <w:t>computer.play</w:t>
+      </w:r>
+      <w:proofErr w:type="spellEnd"/>
+      <w:proofErr w:type="gramEnd"/>
+      <w:r>
+        <w:t>() using the hint logic.</w:t>
       </w:r>
     </w:p>
     <w:p>
@@ -381,7 +471,17 @@
         </w:numPr>
       </w:pPr>
       <w:r>
-        <w:t>How to implement round.load()?</w:t>
+        <w:t xml:space="preserve">How to implement </w:t>
+      </w:r>
+      <w:proofErr w:type="spellStart"/>
+      <w:proofErr w:type="gramStart"/>
+      <w:r>
+        <w:t>round.load</w:t>
+      </w:r>
+      <w:proofErr w:type="spellEnd"/>
+      <w:proofErr w:type="gramEnd"/>
+      <w:r>
+        <w:t>()?</w:t>
       </w:r>
     </w:p>
     <w:p>
@@ -394,8 +494,13 @@
         <w:t>3</w:t>
       </w:r>
       <w:r>
-        <w:t xml:space="preserve"> hrs</w:t>
-      </w:r>
+        <w:t xml:space="preserve"> </w:t>
+      </w:r>
+      <w:proofErr w:type="spellStart"/>
+      <w:r>
+        <w:t>hrs</w:t>
+      </w:r>
+      <w:proofErr w:type="spellEnd"/>
     </w:p>
     <w:p/>
     <w:p>
@@ -468,9 +573,79 @@
       </w:r>
       <w:r>
         <w:t>the game from the file</w:t>
+      </w:r>
+    </w:p>
+    <w:p>
+      <w:r>
+        <w:t xml:space="preserve">3 </w:t>
+      </w:r>
+      <w:proofErr w:type="spellStart"/>
+      <w:r>
+        <w:t>hrs</w:t>
+      </w:r>
+      <w:proofErr w:type="spellEnd"/>
+    </w:p>
+    <w:p>
+      <w:r>
+        <w:t>09/25/17</w:t>
+      </w:r>
+    </w:p>
+    <w:p>
+      <w:pPr>
+        <w:pStyle w:val="ListParagraph"/>
+        <w:numPr>
+          <w:ilvl w:val="0"/>
+          <w:numId w:val="10"/>
+        </w:numPr>
+      </w:pPr>
+      <w:r>
+        <w:t>Fixed crosswise display</w:t>
+      </w:r>
+    </w:p>
+    <w:p>
+      <w:r>
+        <w:t xml:space="preserve">1 </w:t>
+      </w:r>
+      <w:proofErr w:type="spellStart"/>
+      <w:r>
+        <w:t>hr</w:t>
+      </w:r>
+      <w:proofErr w:type="spellEnd"/>
+    </w:p>
+    <w:p/>
+    <w:p>
+      <w:r>
+        <w:t>9/26/17</w:t>
+      </w:r>
+    </w:p>
+    <w:p>
+      <w:pPr>
+        <w:pStyle w:val="ListParagraph"/>
+        <w:numPr>
+          <w:ilvl w:val="0"/>
+          <w:numId w:val="10"/>
+        </w:numPr>
+      </w:pPr>
+      <w:r>
+        <w:t>Printed hand after drawing from stock</w:t>
+      </w:r>
+    </w:p>
+    <w:p>
+      <w:pPr>
+        <w:pStyle w:val="ListParagraph"/>
+        <w:numPr>
+          <w:ilvl w:val="0"/>
+          <w:numId w:val="10"/>
+        </w:numPr>
+      </w:pPr>
+      <w:r>
+        <w:t xml:space="preserve">There was a bug in parsing the last 2 lines </w:t>
       </w:r>
       <w:bookmarkStart w:id="0" w:name="_GoBack"/>
       <w:bookmarkEnd w:id="0"/>
+      <w:r>
+        <w:t>of file. Issues with string compare fixed.</w:t>
+      </w:r>
     </w:p>
     <w:p/>
     <w:sectPr>
@@ -1496,6 +1671,119 @@
       <w:lvlJc w:val="left"/>
       <w:pPr>
         <w:ind w:left="7200" w:hanging="360"/>
+      </w:pPr>
+      <w:rPr>
+        <w:rFonts w:ascii="Wingdings" w:hAnsi="Wingdings" w:hint="default"/>
+      </w:rPr>
+    </w:lvl>
+  </w:abstractNum>
+  <w:abstractNum w:abstractNumId="9">
+    <w:nsid w:val="7D4222C0"/>
+    <w:multiLevelType w:val="hybridMultilevel"/>
+    <w:tmpl w:val="97868D12"/>
+    <w:lvl w:ilvl="0" w:tplc="04090001">
+      <w:start w:val="1"/>
+      <w:numFmt w:val="bullet"/>
+      <w:lvlText w:val=""/>
+      <w:lvlJc w:val="left"/>
+      <w:pPr>
+        <w:ind w:left="720" w:hanging="360"/>
+      </w:pPr>
+      <w:rPr>
+        <w:rFonts w:ascii="Symbol" w:hAnsi="Symbol" w:hint="default"/>
+      </w:rPr>
+    </w:lvl>
+    <w:lvl w:ilvl="1" w:tplc="04090003" w:tentative="1">
+      <w:start w:val="1"/>
+      <w:numFmt w:val="bullet"/>
+      <w:lvlText w:val="o"/>
+      <w:lvlJc w:val="left"/>
+      <w:pPr>
+        <w:ind w:left="1440" w:hanging="360"/>
+      </w:pPr>
+      <w:rPr>
+        <w:rFonts w:ascii="Courier New" w:hAnsi="Courier New" w:cs="Courier New" w:hint="default"/>
+      </w:rPr>
+    </w:lvl>
+    <w:lvl w:ilvl="2" w:tplc="04090005" w:tentative="1">
+      <w:start w:val="1"/>
+      <w:numFmt w:val="bullet"/>
+      <w:lvlText w:val=""/>
+      <w:lvlJc w:val="left"/>
+      <w:pPr>
+        <w:ind w:left="2160" w:hanging="360"/>
+      </w:pPr>
+      <w:rPr>
+        <w:rFonts w:ascii="Wingdings" w:hAnsi="Wingdings" w:hint="default"/>
+      </w:rPr>
+    </w:lvl>
+    <w:lvl w:ilvl="3" w:tplc="04090001" w:tentative="1">
+      <w:start w:val="1"/>
+      <w:numFmt w:val="bullet"/>
+      <w:lvlText w:val=""/>
+      <w:lvlJc w:val="left"/>
+      <w:pPr>
+        <w:ind w:left="2880" w:hanging="360"/>
+      </w:pPr>
+      <w:rPr>
+        <w:rFonts w:ascii="Symbol" w:hAnsi="Symbol" w:hint="default"/>
+      </w:rPr>
+    </w:lvl>
+    <w:lvl w:ilvl="4" w:tplc="04090003" w:tentative="1">
+      <w:start w:val="1"/>
+      <w:numFmt w:val="bullet"/>
+      <w:lvlText w:val="o"/>
+      <w:lvlJc w:val="left"/>
+      <w:pPr>
+        <w:ind w:left="3600" w:hanging="360"/>
+      </w:pPr>
+      <w:rPr>
+        <w:rFonts w:ascii="Courier New" w:hAnsi="Courier New" w:cs="Courier New" w:hint="default"/>
+      </w:rPr>
+    </w:lvl>
+    <w:lvl w:ilvl="5" w:tplc="04090005" w:tentative="1">
+      <w:start w:val="1"/>
+      <w:numFmt w:val="bullet"/>
+      <w:lvlText w:val=""/>
+      <w:lvlJc w:val="left"/>
+      <w:pPr>
+        <w:ind w:left="4320" w:hanging="360"/>
+      </w:pPr>
+      <w:rPr>
+        <w:rFonts w:ascii="Wingdings" w:hAnsi="Wingdings" w:hint="default"/>
+      </w:rPr>
+    </w:lvl>
+    <w:lvl w:ilvl="6" w:tplc="04090001" w:tentative="1">
+      <w:start w:val="1"/>
+      <w:numFmt w:val="bullet"/>
+      <w:lvlText w:val=""/>
+      <w:lvlJc w:val="left"/>
+      <w:pPr>
+        <w:ind w:left="5040" w:hanging="360"/>
+      </w:pPr>
+      <w:rPr>
+        <w:rFonts w:ascii="Symbol" w:hAnsi="Symbol" w:hint="default"/>
+      </w:rPr>
+    </w:lvl>
+    <w:lvl w:ilvl="7" w:tplc="04090003" w:tentative="1">
+      <w:start w:val="1"/>
+      <w:numFmt w:val="bullet"/>
+      <w:lvlText w:val="o"/>
+      <w:lvlJc w:val="left"/>
+      <w:pPr>
+        <w:ind w:left="5760" w:hanging="360"/>
+      </w:pPr>
+      <w:rPr>
+        <w:rFonts w:ascii="Courier New" w:hAnsi="Courier New" w:cs="Courier New" w:hint="default"/>
+      </w:rPr>
+    </w:lvl>
+    <w:lvl w:ilvl="8" w:tplc="04090005" w:tentative="1">
+      <w:start w:val="1"/>
+      <w:numFmt w:val="bullet"/>
+      <w:lvlText w:val=""/>
+      <w:lvlJc w:val="left"/>
+      <w:pPr>
+        <w:ind w:left="6480" w:hanging="360"/>
       </w:pPr>
       <w:rPr>
         <w:rFonts w:ascii="Wingdings" w:hAnsi="Wingdings" w:hint="default"/>
@@ -1528,6 +1816,9 @@
   </w:num>
   <w:num w:numId="9">
     <w:abstractNumId w:val="5"/>
+  </w:num>
+  <w:num w:numId="10">
+    <w:abstractNumId w:val="9"/>
   </w:num>
 </w:numbering>
 </file>

</xml_diff>